<commit_message>
2. CRUD MCV Version 2.0
</commit_message>
<xml_diff>
--- a/0. Taller CRUD/2CRUD MVC/CRUD MVC parte 3.docx
+++ b/0. Taller CRUD/2CRUD MVC/CRUD MVC parte 3.docx
@@ -1,6 +1,6 @@
 
 <file path=word/document.xml><?xml version="1.0" encoding="utf-8"?>
-<w:document xmlns:wpc="http://schemas.microsoft.com/office/word/2010/wordprocessingCanvas" xmlns:cx="http://schemas.microsoft.com/office/drawing/2014/chartex" xmlns:cx1="http://schemas.microsoft.com/office/drawing/2015/9/8/chartex" xmlns:cx2="http://schemas.microsoft.com/office/drawing/2015/10/21/chartex" xmlns:cx3="http://schemas.microsoft.com/office/drawing/2016/5/9/chartex" xmlns:cx4="http://schemas.microsoft.com/office/drawing/2016/5/10/chartex" xmlns:cx5="http://schemas.microsoft.com/office/drawing/2016/5/11/chartex" xmlns:cx6="http://schemas.microsoft.com/office/drawing/2016/5/12/chartex" xmlns:cx7="http://schemas.microsoft.com/office/drawing/2016/5/13/chartex" xmlns:cx8="http://schemas.microsoft.com/office/drawing/2016/5/14/chartex" xmlns:mc="http://schemas.openxmlformats.org/markup-compatibility/2006" xmlns:aink="http://schemas.microsoft.com/office/drawing/2016/ink" xmlns:am3d="http://schemas.microsoft.com/office/drawing/2017/model3d" xmlns:o="urn:schemas-microsoft-com:office:office" xmlns:r="http://schemas.openxmlformats.org/officeDocument/2006/relationships" xmlns:m="http://schemas.openxmlformats.org/officeDocument/2006/math" xmlns:v="urn:schemas-microsoft-com:vml" xmlns:wp14="http://schemas.microsoft.com/office/word/2010/wordprocessingDrawing" xmlns:wp="http://schemas.openxmlformats.org/drawingml/2006/wordprocessingDrawing" xmlns:w10="urn:schemas-microsoft-com:office:word" xmlns:w="http://schemas.openxmlformats.org/wordprocessingml/2006/main" xmlns:w14="http://schemas.microsoft.com/office/word/2010/wordml" xmlns:w15="http://schemas.microsoft.com/office/word/2012/wordml" xmlns:w16cex="http://schemas.microsoft.com/office/word/2018/wordml/cex" xmlns:w16cid="http://schemas.microsoft.com/office/word/2016/wordml/cid" xmlns:w16="http://schemas.microsoft.com/office/word/2018/wordml" xmlns:w16sdtdh="http://schemas.microsoft.com/office/word/2020/wordml/sdtdatahash" xmlns:w16se="http://schemas.microsoft.com/office/word/2015/wordml/symex" xmlns:wpg="http://schemas.microsoft.com/office/word/2010/wordprocessingGroup" xmlns:wpi="http://schemas.microsoft.com/office/word/2010/wordprocessingInk" xmlns:wne="http://schemas.microsoft.com/office/word/2006/wordml" xmlns:wps="http://schemas.microsoft.com/office/word/2010/wordprocessingShape" mc:Ignorable="w14 w15 w16se w16cid w16 w16cex w16sdtdh wp14">
+<w:document xmlns:wpc="http://schemas.microsoft.com/office/word/2010/wordprocessingCanvas" xmlns:cx="http://schemas.microsoft.com/office/drawing/2014/chartex" xmlns:cx1="http://schemas.microsoft.com/office/drawing/2015/9/8/chartex" xmlns:cx2="http://schemas.microsoft.com/office/drawing/2015/10/21/chartex" xmlns:cx3="http://schemas.microsoft.com/office/drawing/2016/5/9/chartex" xmlns:cx4="http://schemas.microsoft.com/office/drawing/2016/5/10/chartex" xmlns:cx5="http://schemas.microsoft.com/office/drawing/2016/5/11/chartex" xmlns:cx6="http://schemas.microsoft.com/office/drawing/2016/5/12/chartex" xmlns:cx7="http://schemas.microsoft.com/office/drawing/2016/5/13/chartex" xmlns:cx8="http://schemas.microsoft.com/office/drawing/2016/5/14/chartex" xmlns:mc="http://schemas.openxmlformats.org/markup-compatibility/2006" xmlns:aink="http://schemas.microsoft.com/office/drawing/2016/ink" xmlns:am3d="http://schemas.microsoft.com/office/drawing/2017/model3d" xmlns:o="urn:schemas-microsoft-com:office:office" xmlns:oel="http://schemas.microsoft.com/office/2019/extlst" xmlns:r="http://schemas.openxmlformats.org/officeDocument/2006/relationships" xmlns:m="http://schemas.openxmlformats.org/officeDocument/2006/math" xmlns:v="urn:schemas-microsoft-com:vml" xmlns:wp14="http://schemas.microsoft.com/office/word/2010/wordprocessingDrawing" xmlns:wp="http://schemas.openxmlformats.org/drawingml/2006/wordprocessingDrawing" xmlns:w10="urn:schemas-microsoft-com:office:word" xmlns:w="http://schemas.openxmlformats.org/wordprocessingml/2006/main" xmlns:w14="http://schemas.microsoft.com/office/word/2010/wordml" xmlns:w15="http://schemas.microsoft.com/office/word/2012/wordml" xmlns:w16cex="http://schemas.microsoft.com/office/word/2018/wordml/cex" xmlns:w16cid="http://schemas.microsoft.com/office/word/2016/wordml/cid" xmlns:w16="http://schemas.microsoft.com/office/word/2018/wordml" xmlns:w16du="http://schemas.microsoft.com/office/word/2023/wordml/word16du" xmlns:w16sdtdh="http://schemas.microsoft.com/office/word/2020/wordml/sdtdatahash" xmlns:w16se="http://schemas.microsoft.com/office/word/2015/wordml/symex" xmlns:wpg="http://schemas.microsoft.com/office/word/2010/wordprocessingGroup" xmlns:wpi="http://schemas.microsoft.com/office/word/2010/wordprocessingInk" xmlns:wne="http://schemas.microsoft.com/office/word/2006/wordml" xmlns:wps="http://schemas.microsoft.com/office/word/2010/wordprocessingShape" mc:Ignorable="w14 w15 w16se w16cid w16 w16cex w16sdtdh wp14">
   <w:body>
     <w:p>
       <w:pPr>
@@ -2437,23 +2437,7 @@
                 <w:sz w:val="24"/>
                 <w:szCs w:val="24"/>
               </w:rPr>
-              <w:t xml:space="preserve"> (continuación código paso 1</w:t>
-            </w:r>
-            <w:r>
-              <w:rPr>
-                <w:rFonts w:ascii="Arial" w:hAnsi="Arial" w:cs="Arial"/>
-                <w:sz w:val="24"/>
-                <w:szCs w:val="24"/>
-              </w:rPr>
-              <w:t>3</w:t>
-            </w:r>
-            <w:r>
-              <w:rPr>
-                <w:rFonts w:ascii="Arial" w:hAnsi="Arial" w:cs="Arial"/>
-                <w:sz w:val="24"/>
-                <w:szCs w:val="24"/>
-              </w:rPr>
-              <w:t>)</w:t>
+              <w:t xml:space="preserve"> (continuación código paso 13)</w:t>
             </w:r>
           </w:p>
         </w:tc>
@@ -3013,18 +2997,7 @@
           <w:szCs w:val="24"/>
           <w:lang w:eastAsia="es-ES"/>
         </w:rPr>
-        <w:t xml:space="preserve">es un </w:t>
-      </w:r>
-      <w:r>
-        <w:rPr>
-          <w:rFonts w:ascii="Arial" w:hAnsi="Arial" w:cs="Arial"/>
-          <w:bCs/>
-          <w:noProof/>
-          <w:sz w:val="24"/>
-          <w:szCs w:val="24"/>
-          <w:lang w:eastAsia="es-ES"/>
-        </w:rPr>
-        <w:t>m</w:t>
+        <w:t>es un m</w:t>
       </w:r>
       <w:r>
         <w:rPr>
@@ -3117,23 +3090,7 @@
                 <w:sz w:val="24"/>
                 <w:szCs w:val="24"/>
               </w:rPr>
-              <w:t xml:space="preserve"> (continuación código paso 1</w:t>
-            </w:r>
-            <w:r>
-              <w:rPr>
-                <w:rFonts w:ascii="Arial" w:hAnsi="Arial" w:cs="Arial"/>
-                <w:sz w:val="24"/>
-                <w:szCs w:val="24"/>
-              </w:rPr>
-              <w:t>4</w:t>
-            </w:r>
-            <w:r>
-              <w:rPr>
-                <w:rFonts w:ascii="Arial" w:hAnsi="Arial" w:cs="Arial"/>
-                <w:sz w:val="24"/>
-                <w:szCs w:val="24"/>
-              </w:rPr>
-              <w:t>)</w:t>
+              <w:t xml:space="preserve"> (continuación código paso 14)</w:t>
             </w:r>
           </w:p>
         </w:tc>
@@ -3995,23 +3952,7 @@
                 <w:sz w:val="24"/>
                 <w:szCs w:val="24"/>
               </w:rPr>
-              <w:t xml:space="preserve"> (continuación código paso 1</w:t>
-            </w:r>
-            <w:r>
-              <w:rPr>
-                <w:rFonts w:ascii="Arial" w:hAnsi="Arial" w:cs="Arial"/>
-                <w:sz w:val="24"/>
-                <w:szCs w:val="24"/>
-              </w:rPr>
-              <w:t>5</w:t>
-            </w:r>
-            <w:r>
-              <w:rPr>
-                <w:rFonts w:ascii="Arial" w:hAnsi="Arial" w:cs="Arial"/>
-                <w:sz w:val="24"/>
-                <w:szCs w:val="24"/>
-              </w:rPr>
-              <w:t>)</w:t>
+              <w:t xml:space="preserve"> (continuación código paso 15)</w:t>
             </w:r>
           </w:p>
         </w:tc>
@@ -4655,6 +4596,58 @@
                 <w:lang w:val="es-MX"/>
               </w:rPr>
             </w:pPr>
+            <w:r>
+              <w:rPr>
+                <w:rFonts w:ascii="Arial" w:hAnsi="Arial" w:cs="Arial"/>
+                <w:noProof/>
+                <w:color w:val="000000" w:themeColor="text1"/>
+                <w:sz w:val="24"/>
+                <w:szCs w:val="24"/>
+                <w:lang w:val="es-MX"/>
+              </w:rPr>
+              <w:lastRenderedPageBreak/>
+              <w:drawing>
+                <wp:inline distT="0" distB="0" distL="0" distR="0" wp14:anchorId="0C981A29" wp14:editId="727BA5CB">
+                  <wp:extent cx="5287760" cy="5010150"/>
+                  <wp:effectExtent l="0" t="0" r="8255" b="0"/>
+                  <wp:docPr id="256548718" name="Imagen 1"/>
+                  <wp:cNvGraphicFramePr>
+                    <a:graphicFrameLocks xmlns:a="http://schemas.openxmlformats.org/drawingml/2006/main" noChangeAspect="1"/>
+                  </wp:cNvGraphicFramePr>
+                  <a:graphic xmlns:a="http://schemas.openxmlformats.org/drawingml/2006/main">
+                    <a:graphicData uri="http://schemas.openxmlformats.org/drawingml/2006/picture">
+                      <pic:pic xmlns:pic="http://schemas.openxmlformats.org/drawingml/2006/picture">
+                        <pic:nvPicPr>
+                          <pic:cNvPr id="256548718" name="Imagen 256548718"/>
+                          <pic:cNvPicPr/>
+                        </pic:nvPicPr>
+                        <pic:blipFill>
+                          <a:blip r:embed="rId5">
+                            <a:extLst>
+                              <a:ext uri="{28A0092B-C50C-407E-A947-70E740481C1C}">
+                                <a14:useLocalDpi xmlns:a14="http://schemas.microsoft.com/office/drawing/2010/main" val="0"/>
+                              </a:ext>
+                            </a:extLst>
+                          </a:blip>
+                          <a:stretch>
+                            <a:fillRect/>
+                          </a:stretch>
+                        </pic:blipFill>
+                        <pic:spPr>
+                          <a:xfrm>
+                            <a:off x="0" y="0"/>
+                            <a:ext cx="5292168" cy="5014327"/>
+                          </a:xfrm>
+                          <a:prstGeom prst="rect">
+                            <a:avLst/>
+                          </a:prstGeom>
+                        </pic:spPr>
+                      </pic:pic>
+                    </a:graphicData>
+                  </a:graphic>
+                </wp:inline>
+              </w:drawing>
+            </w:r>
           </w:p>
           <w:p>
             <w:pPr>
@@ -4849,6 +4842,57 @@
                 <w:lang w:val="es-MX"/>
               </w:rPr>
             </w:pPr>
+            <w:r>
+              <w:rPr>
+                <w:rFonts w:ascii="Arial" w:hAnsi="Arial" w:cs="Arial"/>
+                <w:noProof/>
+                <w:color w:val="000000" w:themeColor="text1"/>
+                <w:sz w:val="24"/>
+                <w:szCs w:val="24"/>
+                <w:lang w:val="es-MX"/>
+              </w:rPr>
+              <w:drawing>
+                <wp:inline distT="0" distB="0" distL="0" distR="0" wp14:anchorId="4EE0D177" wp14:editId="74570654">
+                  <wp:extent cx="5340228" cy="1733550"/>
+                  <wp:effectExtent l="0" t="0" r="0" b="0"/>
+                  <wp:docPr id="250073996" name="Imagen 2"/>
+                  <wp:cNvGraphicFramePr>
+                    <a:graphicFrameLocks xmlns:a="http://schemas.openxmlformats.org/drawingml/2006/main" noChangeAspect="1"/>
+                  </wp:cNvGraphicFramePr>
+                  <a:graphic xmlns:a="http://schemas.openxmlformats.org/drawingml/2006/main">
+                    <a:graphicData uri="http://schemas.openxmlformats.org/drawingml/2006/picture">
+                      <pic:pic xmlns:pic="http://schemas.openxmlformats.org/drawingml/2006/picture">
+                        <pic:nvPicPr>
+                          <pic:cNvPr id="250073996" name="Imagen 250073996"/>
+                          <pic:cNvPicPr/>
+                        </pic:nvPicPr>
+                        <pic:blipFill>
+                          <a:blip r:embed="rId6">
+                            <a:extLst>
+                              <a:ext uri="{28A0092B-C50C-407E-A947-70E740481C1C}">
+                                <a14:useLocalDpi xmlns:a14="http://schemas.microsoft.com/office/drawing/2010/main" val="0"/>
+                              </a:ext>
+                            </a:extLst>
+                          </a:blip>
+                          <a:stretch>
+                            <a:fillRect/>
+                          </a:stretch>
+                        </pic:blipFill>
+                        <pic:spPr>
+                          <a:xfrm>
+                            <a:off x="0" y="0"/>
+                            <a:ext cx="5343016" cy="1734455"/>
+                          </a:xfrm>
+                          <a:prstGeom prst="rect">
+                            <a:avLst/>
+                          </a:prstGeom>
+                        </pic:spPr>
+                      </pic:pic>
+                    </a:graphicData>
+                  </a:graphic>
+                </wp:inline>
+              </w:drawing>
+            </w:r>
           </w:p>
           <w:p>
             <w:pPr>
@@ -5007,6 +5051,57 @@
                 <w:lang w:val="es-MX"/>
               </w:rPr>
             </w:pPr>
+            <w:r>
+              <w:rPr>
+                <w:rFonts w:ascii="Arial" w:hAnsi="Arial" w:cs="Arial"/>
+                <w:noProof/>
+                <w:color w:val="000000" w:themeColor="text1"/>
+                <w:sz w:val="24"/>
+                <w:szCs w:val="24"/>
+                <w:lang w:val="es-MX"/>
+              </w:rPr>
+              <w:drawing>
+                <wp:inline distT="0" distB="0" distL="0" distR="0" wp14:anchorId="2C5B20CE" wp14:editId="2855230D">
+                  <wp:extent cx="5124450" cy="2142435"/>
+                  <wp:effectExtent l="0" t="0" r="0" b="0"/>
+                  <wp:docPr id="1223092421" name="Imagen 4"/>
+                  <wp:cNvGraphicFramePr>
+                    <a:graphicFrameLocks xmlns:a="http://schemas.openxmlformats.org/drawingml/2006/main" noChangeAspect="1"/>
+                  </wp:cNvGraphicFramePr>
+                  <a:graphic xmlns:a="http://schemas.openxmlformats.org/drawingml/2006/main">
+                    <a:graphicData uri="http://schemas.openxmlformats.org/drawingml/2006/picture">
+                      <pic:pic xmlns:pic="http://schemas.openxmlformats.org/drawingml/2006/picture">
+                        <pic:nvPicPr>
+                          <pic:cNvPr id="1223092421" name="Imagen 1223092421"/>
+                          <pic:cNvPicPr/>
+                        </pic:nvPicPr>
+                        <pic:blipFill>
+                          <a:blip r:embed="rId7">
+                            <a:extLst>
+                              <a:ext uri="{28A0092B-C50C-407E-A947-70E740481C1C}">
+                                <a14:useLocalDpi xmlns:a14="http://schemas.microsoft.com/office/drawing/2010/main" val="0"/>
+                              </a:ext>
+                            </a:extLst>
+                          </a:blip>
+                          <a:stretch>
+                            <a:fillRect/>
+                          </a:stretch>
+                        </pic:blipFill>
+                        <pic:spPr>
+                          <a:xfrm>
+                            <a:off x="0" y="0"/>
+                            <a:ext cx="5133893" cy="2146383"/>
+                          </a:xfrm>
+                          <a:prstGeom prst="rect">
+                            <a:avLst/>
+                          </a:prstGeom>
+                        </pic:spPr>
+                      </pic:pic>
+                    </a:graphicData>
+                  </a:graphic>
+                </wp:inline>
+              </w:drawing>
+            </w:r>
           </w:p>
         </w:tc>
       </w:tr>
@@ -5084,6 +5179,57 @@
                 <w:lang w:val="es-MX"/>
               </w:rPr>
             </w:pPr>
+            <w:r>
+              <w:rPr>
+                <w:rFonts w:ascii="Arial" w:hAnsi="Arial" w:cs="Arial"/>
+                <w:noProof/>
+                <w:color w:val="000000" w:themeColor="text1"/>
+                <w:sz w:val="24"/>
+                <w:szCs w:val="24"/>
+                <w:lang w:val="es-MX"/>
+              </w:rPr>
+              <w:drawing>
+                <wp:inline distT="0" distB="0" distL="0" distR="0" wp14:anchorId="32A3A7CB" wp14:editId="17A7DD93">
+                  <wp:extent cx="5124450" cy="2142435"/>
+                  <wp:effectExtent l="0" t="0" r="0" b="0"/>
+                  <wp:docPr id="1424893226" name="Imagen 5"/>
+                  <wp:cNvGraphicFramePr>
+                    <a:graphicFrameLocks xmlns:a="http://schemas.openxmlformats.org/drawingml/2006/main" noChangeAspect="1"/>
+                  </wp:cNvGraphicFramePr>
+                  <a:graphic xmlns:a="http://schemas.openxmlformats.org/drawingml/2006/main">
+                    <a:graphicData uri="http://schemas.openxmlformats.org/drawingml/2006/picture">
+                      <pic:pic xmlns:pic="http://schemas.openxmlformats.org/drawingml/2006/picture">
+                        <pic:nvPicPr>
+                          <pic:cNvPr id="1424893226" name="Imagen 1424893226"/>
+                          <pic:cNvPicPr/>
+                        </pic:nvPicPr>
+                        <pic:blipFill>
+                          <a:blip r:embed="rId8">
+                            <a:extLst>
+                              <a:ext uri="{28A0092B-C50C-407E-A947-70E740481C1C}">
+                                <a14:useLocalDpi xmlns:a14="http://schemas.microsoft.com/office/drawing/2010/main" val="0"/>
+                              </a:ext>
+                            </a:extLst>
+                          </a:blip>
+                          <a:stretch>
+                            <a:fillRect/>
+                          </a:stretch>
+                        </pic:blipFill>
+                        <pic:spPr>
+                          <a:xfrm>
+                            <a:off x="0" y="0"/>
+                            <a:ext cx="5129570" cy="2144576"/>
+                          </a:xfrm>
+                          <a:prstGeom prst="rect">
+                            <a:avLst/>
+                          </a:prstGeom>
+                        </pic:spPr>
+                      </pic:pic>
+                    </a:graphicData>
+                  </a:graphic>
+                </wp:inline>
+              </w:drawing>
+            </w:r>
           </w:p>
         </w:tc>
       </w:tr>
@@ -5174,6 +5320,57 @@
                 <w:lang w:val="es-MX"/>
               </w:rPr>
             </w:pPr>
+            <w:r>
+              <w:rPr>
+                <w:rFonts w:ascii="Arial" w:hAnsi="Arial" w:cs="Arial"/>
+                <w:noProof/>
+                <w:color w:val="000000" w:themeColor="text1"/>
+                <w:sz w:val="24"/>
+                <w:szCs w:val="24"/>
+                <w:lang w:val="es-MX"/>
+              </w:rPr>
+              <w:drawing>
+                <wp:inline distT="0" distB="0" distL="0" distR="0" wp14:anchorId="467E8B8C" wp14:editId="1FFC52A7">
+                  <wp:extent cx="5145919" cy="1485900"/>
+                  <wp:effectExtent l="0" t="0" r="0" b="0"/>
+                  <wp:docPr id="1810565899" name="Imagen 6"/>
+                  <wp:cNvGraphicFramePr>
+                    <a:graphicFrameLocks xmlns:a="http://schemas.openxmlformats.org/drawingml/2006/main" noChangeAspect="1"/>
+                  </wp:cNvGraphicFramePr>
+                  <a:graphic xmlns:a="http://schemas.openxmlformats.org/drawingml/2006/main">
+                    <a:graphicData uri="http://schemas.openxmlformats.org/drawingml/2006/picture">
+                      <pic:pic xmlns:pic="http://schemas.openxmlformats.org/drawingml/2006/picture">
+                        <pic:nvPicPr>
+                          <pic:cNvPr id="1810565899" name="Imagen 1810565899"/>
+                          <pic:cNvPicPr/>
+                        </pic:nvPicPr>
+                        <pic:blipFill>
+                          <a:blip r:embed="rId9">
+                            <a:extLst>
+                              <a:ext uri="{28A0092B-C50C-407E-A947-70E740481C1C}">
+                                <a14:useLocalDpi xmlns:a14="http://schemas.microsoft.com/office/drawing/2010/main" val="0"/>
+                              </a:ext>
+                            </a:extLst>
+                          </a:blip>
+                          <a:stretch>
+                            <a:fillRect/>
+                          </a:stretch>
+                        </pic:blipFill>
+                        <pic:spPr>
+                          <a:xfrm>
+                            <a:off x="0" y="0"/>
+                            <a:ext cx="5153017" cy="1487949"/>
+                          </a:xfrm>
+                          <a:prstGeom prst="rect">
+                            <a:avLst/>
+                          </a:prstGeom>
+                        </pic:spPr>
+                      </pic:pic>
+                    </a:graphicData>
+                  </a:graphic>
+                </wp:inline>
+              </w:drawing>
+            </w:r>
           </w:p>
         </w:tc>
       </w:tr>
@@ -5290,78 +5487,19 @@
           <w:szCs w:val="24"/>
         </w:rPr>
       </w:pPr>
+      <w:r>
+        <w:rPr>
+          <w:rFonts w:ascii="Arial" w:hAnsi="Arial" w:cs="Arial"/>
+          <w:sz w:val="24"/>
+          <w:szCs w:val="24"/>
+        </w:rPr>
+        <w:t xml:space="preserve">R/ Esta clase de PHP contiene todos los métodos que tendrá proveedor. </w:t>
+      </w:r>
     </w:p>
     <w:p>
       <w:pPr>
         <w:pStyle w:val="Prrafodelista"/>
-        <w:numPr>
-          <w:ilvl w:val="0"/>
-          <w:numId w:val="1"/>
-        </w:numPr>
-        <w:spacing w:after="0" w:line="240" w:lineRule="auto"/>
-        <w:jc w:val="both"/>
-        <w:rPr>
-          <w:rFonts w:ascii="Arial" w:hAnsi="Arial" w:cs="Arial"/>
-          <w:sz w:val="24"/>
-          <w:szCs w:val="24"/>
-        </w:rPr>
-      </w:pPr>
-      <w:r>
-        <w:rPr>
-          <w:rFonts w:ascii="Arial" w:hAnsi="Arial" w:cs="Arial"/>
-          <w:sz w:val="24"/>
-          <w:szCs w:val="24"/>
-        </w:rPr>
-        <w:t xml:space="preserve">¿para que se usa </w:t>
-      </w:r>
-      <w:proofErr w:type="spellStart"/>
-      <w:proofErr w:type="gramStart"/>
-      <w:r>
-        <w:rPr>
-          <w:rFonts w:ascii="Arial" w:hAnsi="Arial" w:cs="Arial"/>
-          <w:sz w:val="24"/>
-          <w:szCs w:val="24"/>
-        </w:rPr>
-        <w:t>header</w:t>
-      </w:r>
-      <w:proofErr w:type="spellEnd"/>
-      <w:r>
-        <w:rPr>
-          <w:rFonts w:ascii="Arial" w:hAnsi="Arial" w:cs="Arial"/>
-          <w:sz w:val="24"/>
-          <w:szCs w:val="24"/>
-        </w:rPr>
-        <w:t>(</w:t>
-      </w:r>
-      <w:proofErr w:type="gramEnd"/>
-      <w:r>
-        <w:rPr>
-          <w:rFonts w:ascii="Arial" w:hAnsi="Arial" w:cs="Arial"/>
-          <w:sz w:val="24"/>
-          <w:szCs w:val="24"/>
-        </w:rPr>
-        <w:t>)</w:t>
-      </w:r>
-      <w:r>
-        <w:rPr>
-          <w:rFonts w:ascii="Arial" w:hAnsi="Arial" w:cs="Arial"/>
-          <w:sz w:val="24"/>
-          <w:szCs w:val="24"/>
-        </w:rPr>
-        <w:t>?</w:t>
-      </w:r>
-      <w:r>
-        <w:rPr>
-          <w:rFonts w:ascii="Arial" w:hAnsi="Arial" w:cs="Arial"/>
-          <w:sz w:val="24"/>
-          <w:szCs w:val="24"/>
-        </w:rPr>
-        <w:t xml:space="preserve"> Explica en un párrafo de 57 palabras. </w:t>
-      </w:r>
-    </w:p>
-    <w:p>
-      <w:pPr>
-        <w:pStyle w:val="Prrafodelista"/>
+        <w:ind w:left="360"/>
         <w:rPr>
           <w:rFonts w:ascii="Arial" w:hAnsi="Arial" w:cs="Arial"/>
           <w:sz w:val="24"/>
@@ -5390,6 +5528,234 @@
           <w:sz w:val="24"/>
           <w:szCs w:val="24"/>
         </w:rPr>
+        <w:lastRenderedPageBreak/>
+        <w:t xml:space="preserve">¿para que se usa </w:t>
+      </w:r>
+      <w:proofErr w:type="spellStart"/>
+      <w:proofErr w:type="gramStart"/>
+      <w:r>
+        <w:rPr>
+          <w:rFonts w:ascii="Arial" w:hAnsi="Arial" w:cs="Arial"/>
+          <w:sz w:val="24"/>
+          <w:szCs w:val="24"/>
+        </w:rPr>
+        <w:t>header</w:t>
+      </w:r>
+      <w:proofErr w:type="spellEnd"/>
+      <w:r>
+        <w:rPr>
+          <w:rFonts w:ascii="Arial" w:hAnsi="Arial" w:cs="Arial"/>
+          <w:sz w:val="24"/>
+          <w:szCs w:val="24"/>
+        </w:rPr>
+        <w:t>(</w:t>
+      </w:r>
+      <w:proofErr w:type="gramEnd"/>
+      <w:r>
+        <w:rPr>
+          <w:rFonts w:ascii="Arial" w:hAnsi="Arial" w:cs="Arial"/>
+          <w:sz w:val="24"/>
+          <w:szCs w:val="24"/>
+        </w:rPr>
+        <w:t>)</w:t>
+      </w:r>
+      <w:r>
+        <w:rPr>
+          <w:rFonts w:ascii="Arial" w:hAnsi="Arial" w:cs="Arial"/>
+          <w:sz w:val="24"/>
+          <w:szCs w:val="24"/>
+        </w:rPr>
+        <w:t>?</w:t>
+      </w:r>
+      <w:r>
+        <w:rPr>
+          <w:rFonts w:ascii="Arial" w:hAnsi="Arial" w:cs="Arial"/>
+          <w:sz w:val="24"/>
+          <w:szCs w:val="24"/>
+        </w:rPr>
+        <w:t xml:space="preserve"> Explica en un párrafo de 57 palabras. </w:t>
+      </w:r>
+    </w:p>
+    <w:p>
+      <w:pPr>
+        <w:pStyle w:val="Prrafodelista"/>
+        <w:spacing w:after="0" w:line="240" w:lineRule="auto"/>
+        <w:ind w:left="360"/>
+        <w:jc w:val="both"/>
+        <w:rPr>
+          <w:rFonts w:ascii="Arial" w:hAnsi="Arial" w:cs="Arial"/>
+          <w:sz w:val="24"/>
+          <w:szCs w:val="24"/>
+        </w:rPr>
+      </w:pPr>
+      <w:r>
+        <w:rPr>
+          <w:rFonts w:ascii="Arial" w:hAnsi="Arial" w:cs="Arial"/>
+          <w:sz w:val="24"/>
+          <w:szCs w:val="24"/>
+        </w:rPr>
+        <w:t xml:space="preserve">R/ Redirecciona al archivo </w:t>
+      </w:r>
+      <w:proofErr w:type="spellStart"/>
+      <w:r>
+        <w:rPr>
+          <w:rFonts w:ascii="Arial" w:hAnsi="Arial" w:cs="Arial"/>
+          <w:sz w:val="24"/>
+          <w:szCs w:val="24"/>
+        </w:rPr>
+        <w:t>quye</w:t>
+      </w:r>
+      <w:proofErr w:type="spellEnd"/>
+      <w:r>
+        <w:rPr>
+          <w:rFonts w:ascii="Arial" w:hAnsi="Arial" w:cs="Arial"/>
+          <w:sz w:val="24"/>
+          <w:szCs w:val="24"/>
+        </w:rPr>
+        <w:t xml:space="preserve"> el indiquemos. </w:t>
+      </w:r>
+      <w:proofErr w:type="spellStart"/>
+      <w:r>
+        <w:rPr>
+          <w:rFonts w:ascii="Arial" w:hAnsi="Arial" w:cs="Arial"/>
+          <w:sz w:val="24"/>
+          <w:szCs w:val="24"/>
+        </w:rPr>
+        <w:t>Ej</w:t>
+      </w:r>
+      <w:proofErr w:type="spellEnd"/>
+      <w:r>
+        <w:rPr>
+          <w:rFonts w:ascii="Arial" w:hAnsi="Arial" w:cs="Arial"/>
+          <w:sz w:val="24"/>
+          <w:szCs w:val="24"/>
+        </w:rPr>
+        <w:t xml:space="preserve">: tenemos </w:t>
+      </w:r>
+      <w:proofErr w:type="spellStart"/>
+      <w:proofErr w:type="gramStart"/>
+      <w:r>
+        <w:rPr>
+          <w:rFonts w:ascii="Arial" w:hAnsi="Arial" w:cs="Arial"/>
+          <w:sz w:val="24"/>
+          <w:szCs w:val="24"/>
+        </w:rPr>
+        <w:t>header</w:t>
+      </w:r>
+      <w:proofErr w:type="spellEnd"/>
+      <w:r>
+        <w:rPr>
+          <w:rFonts w:ascii="Arial" w:hAnsi="Arial" w:cs="Arial"/>
+          <w:sz w:val="24"/>
+          <w:szCs w:val="24"/>
+        </w:rPr>
+        <w:t>(</w:t>
+      </w:r>
+      <w:proofErr w:type="gramEnd"/>
+      <w:r>
+        <w:rPr>
+          <w:rFonts w:ascii="Arial" w:hAnsi="Arial" w:cs="Arial"/>
+          <w:sz w:val="24"/>
+          <w:szCs w:val="24"/>
+        </w:rPr>
+        <w:t>‘</w:t>
+      </w:r>
+      <w:proofErr w:type="spellStart"/>
+      <w:r>
+        <w:rPr>
+          <w:rFonts w:ascii="Arial" w:hAnsi="Arial" w:cs="Arial"/>
+          <w:sz w:val="24"/>
+          <w:szCs w:val="24"/>
+        </w:rPr>
+        <w:t>Location</w:t>
+      </w:r>
+      <w:proofErr w:type="spellEnd"/>
+      <w:r>
+        <w:rPr>
+          <w:rFonts w:ascii="Arial" w:hAnsi="Arial" w:cs="Arial"/>
+          <w:sz w:val="24"/>
+          <w:szCs w:val="24"/>
+        </w:rPr>
+        <w:t xml:space="preserve">: </w:t>
+      </w:r>
+      <w:proofErr w:type="spellStart"/>
+      <w:r>
+        <w:rPr>
+          <w:rFonts w:ascii="Arial" w:hAnsi="Arial" w:cs="Arial"/>
+          <w:sz w:val="24"/>
+          <w:szCs w:val="24"/>
+        </w:rPr>
+        <w:t>perfil.php</w:t>
+      </w:r>
+      <w:proofErr w:type="spellEnd"/>
+      <w:r>
+        <w:rPr>
+          <w:rFonts w:ascii="Arial" w:hAnsi="Arial" w:cs="Arial"/>
+          <w:sz w:val="24"/>
+          <w:szCs w:val="24"/>
+        </w:rPr>
+        <w:t xml:space="preserve">’); </w:t>
+      </w:r>
+      <w:proofErr w:type="spellStart"/>
+      <w:r>
+        <w:rPr>
+          <w:rFonts w:ascii="Arial" w:hAnsi="Arial" w:cs="Arial"/>
+          <w:sz w:val="24"/>
+          <w:szCs w:val="24"/>
+        </w:rPr>
+        <w:t>Alli</w:t>
+      </w:r>
+      <w:proofErr w:type="spellEnd"/>
+      <w:r>
+        <w:rPr>
+          <w:rFonts w:ascii="Arial" w:hAnsi="Arial" w:cs="Arial"/>
+          <w:sz w:val="24"/>
+          <w:szCs w:val="24"/>
+        </w:rPr>
+        <w:t xml:space="preserve"> nos esta redirigiendo al contenido de </w:t>
+      </w:r>
+      <w:proofErr w:type="spellStart"/>
+      <w:r>
+        <w:rPr>
+          <w:rFonts w:ascii="Arial" w:hAnsi="Arial" w:cs="Arial"/>
+          <w:sz w:val="24"/>
+          <w:szCs w:val="24"/>
+        </w:rPr>
+        <w:t>perfil.php</w:t>
+      </w:r>
+      <w:proofErr w:type="spellEnd"/>
+    </w:p>
+    <w:p>
+      <w:pPr>
+        <w:pStyle w:val="Prrafodelista"/>
+        <w:rPr>
+          <w:rFonts w:ascii="Arial" w:hAnsi="Arial" w:cs="Arial"/>
+          <w:sz w:val="24"/>
+          <w:szCs w:val="24"/>
+        </w:rPr>
+      </w:pPr>
+    </w:p>
+    <w:p>
+      <w:pPr>
+        <w:pStyle w:val="Prrafodelista"/>
+        <w:numPr>
+          <w:ilvl w:val="0"/>
+          <w:numId w:val="1"/>
+        </w:numPr>
+        <w:spacing w:after="0" w:line="240" w:lineRule="auto"/>
+        <w:jc w:val="both"/>
+        <w:rPr>
+          <w:rFonts w:ascii="Arial" w:hAnsi="Arial" w:cs="Arial"/>
+          <w:sz w:val="24"/>
+          <w:szCs w:val="24"/>
+        </w:rPr>
+      </w:pPr>
+      <w:r>
+        <w:rPr>
+          <w:rFonts w:ascii="Arial" w:hAnsi="Arial" w:cs="Arial"/>
+          <w:sz w:val="24"/>
+          <w:szCs w:val="24"/>
+        </w:rPr>
         <w:t xml:space="preserve">¿Qué es el </w:t>
       </w:r>
       <w:proofErr w:type="spellStart"/>
@@ -5481,6 +5847,156 @@
           <w:szCs w:val="24"/>
         </w:rPr>
         <w:t xml:space="preserve"> mismo. </w:t>
+      </w:r>
+    </w:p>
+    <w:p>
+      <w:pPr>
+        <w:pStyle w:val="Prrafodelista"/>
+        <w:spacing w:after="0" w:line="240" w:lineRule="auto"/>
+        <w:ind w:left="360"/>
+        <w:jc w:val="both"/>
+        <w:rPr>
+          <w:rFonts w:ascii="Arial" w:hAnsi="Arial" w:cs="Arial"/>
+          <w:sz w:val="24"/>
+          <w:szCs w:val="24"/>
+        </w:rPr>
+      </w:pPr>
+    </w:p>
+    <w:p>
+      <w:pPr>
+        <w:pStyle w:val="Prrafodelista"/>
+        <w:spacing w:after="0" w:line="240" w:lineRule="auto"/>
+        <w:ind w:left="360"/>
+        <w:jc w:val="both"/>
+        <w:rPr>
+          <w:rFonts w:ascii="Arial" w:hAnsi="Arial" w:cs="Arial"/>
+          <w:sz w:val="24"/>
+          <w:szCs w:val="24"/>
+        </w:rPr>
+      </w:pPr>
+      <w:r>
+        <w:rPr>
+          <w:rFonts w:ascii="Arial" w:hAnsi="Arial" w:cs="Arial"/>
+          <w:sz w:val="24"/>
+          <w:szCs w:val="24"/>
+        </w:rPr>
+        <w:t>R/</w:t>
+      </w:r>
+      <w:r>
+        <w:rPr>
+          <w:rFonts w:ascii="Arial" w:hAnsi="Arial" w:cs="Arial"/>
+          <w:sz w:val="24"/>
+          <w:szCs w:val="24"/>
+        </w:rPr>
+        <w:t xml:space="preserve">En términos simples, </w:t>
+      </w:r>
+      <w:proofErr w:type="spellStart"/>
+      <w:r>
+        <w:rPr>
+          <w:rFonts w:ascii="Arial" w:hAnsi="Arial" w:cs="Arial"/>
+          <w:sz w:val="24"/>
+          <w:szCs w:val="24"/>
+        </w:rPr>
+        <w:t>Composer</w:t>
+      </w:r>
+      <w:proofErr w:type="spellEnd"/>
+      <w:r>
+        <w:rPr>
+          <w:rFonts w:ascii="Arial" w:hAnsi="Arial" w:cs="Arial"/>
+          <w:sz w:val="24"/>
+          <w:szCs w:val="24"/>
+        </w:rPr>
+        <w:t xml:space="preserve"> es una herramienta que permite a los desarrolladores de PHP descargar y administrar fácilmente las bibliotecas de código PHP de terceros que necesitan para sus proyectos.</w:t>
+      </w:r>
+    </w:p>
+    <w:p>
+      <w:pPr>
+        <w:pStyle w:val="Prrafodelista"/>
+        <w:spacing w:after="0" w:line="240" w:lineRule="auto"/>
+        <w:ind w:left="360"/>
+        <w:jc w:val="both"/>
+        <w:rPr>
+          <w:rFonts w:ascii="Arial" w:hAnsi="Arial" w:cs="Arial"/>
+          <w:sz w:val="24"/>
+          <w:szCs w:val="24"/>
+        </w:rPr>
+      </w:pPr>
+    </w:p>
+    <w:p>
+      <w:pPr>
+        <w:pStyle w:val="Prrafodelista"/>
+        <w:spacing w:after="0" w:line="240" w:lineRule="auto"/>
+        <w:ind w:left="360"/>
+        <w:jc w:val="both"/>
+        <w:rPr>
+          <w:rFonts w:ascii="Arial" w:hAnsi="Arial" w:cs="Arial"/>
+          <w:sz w:val="24"/>
+          <w:szCs w:val="24"/>
+        </w:rPr>
+      </w:pPr>
+      <w:r>
+        <w:rPr>
+          <w:rFonts w:ascii="Arial" w:hAnsi="Arial" w:cs="Arial"/>
+          <w:sz w:val="24"/>
+          <w:szCs w:val="24"/>
+        </w:rPr>
+        <w:t xml:space="preserve">En lugar de descargar manualmente cada biblioteca y mantenerlas actualizadas, </w:t>
+      </w:r>
+      <w:proofErr w:type="spellStart"/>
+      <w:r>
+        <w:rPr>
+          <w:rFonts w:ascii="Arial" w:hAnsi="Arial" w:cs="Arial"/>
+          <w:sz w:val="24"/>
+          <w:szCs w:val="24"/>
+        </w:rPr>
+        <w:t>Composer</w:t>
+      </w:r>
+      <w:proofErr w:type="spellEnd"/>
+      <w:r>
+        <w:rPr>
+          <w:rFonts w:ascii="Arial" w:hAnsi="Arial" w:cs="Arial"/>
+          <w:sz w:val="24"/>
+          <w:szCs w:val="24"/>
+        </w:rPr>
+        <w:t xml:space="preserve"> automatiza el proceso de gestión de dependencias, lo que ahorra tiempo y reduce el riesgo de errores. </w:t>
+      </w:r>
+      <w:proofErr w:type="spellStart"/>
+      <w:r>
+        <w:rPr>
+          <w:rFonts w:ascii="Arial" w:hAnsi="Arial" w:cs="Arial"/>
+          <w:sz w:val="24"/>
+          <w:szCs w:val="24"/>
+        </w:rPr>
+        <w:t>Composer</w:t>
+      </w:r>
+      <w:proofErr w:type="spellEnd"/>
+      <w:r>
+        <w:rPr>
+          <w:rFonts w:ascii="Arial" w:hAnsi="Arial" w:cs="Arial"/>
+          <w:sz w:val="24"/>
+          <w:szCs w:val="24"/>
+        </w:rPr>
+        <w:t xml:space="preserve"> utiliza un archivo llamado "</w:t>
+      </w:r>
+      <w:proofErr w:type="spellStart"/>
+      <w:proofErr w:type="gramStart"/>
+      <w:r>
+        <w:rPr>
+          <w:rFonts w:ascii="Arial" w:hAnsi="Arial" w:cs="Arial"/>
+          <w:sz w:val="24"/>
+          <w:szCs w:val="24"/>
+        </w:rPr>
+        <w:t>composer.json</w:t>
+      </w:r>
+      <w:proofErr w:type="spellEnd"/>
+      <w:proofErr w:type="gramEnd"/>
+      <w:r>
+        <w:rPr>
+          <w:rFonts w:ascii="Arial" w:hAnsi="Arial" w:cs="Arial"/>
+          <w:sz w:val="24"/>
+          <w:szCs w:val="24"/>
+        </w:rPr>
+        <w:t>" para definir las bibliotecas que se necesitan y sus versiones específicas.</w:t>
       </w:r>
     </w:p>
     <w:p/>
@@ -5495,7 +6011,7 @@
 </file>
 
 <file path=word/numbering.xml><?xml version="1.0" encoding="utf-8"?>
-<w:numbering xmlns:wpc="http://schemas.microsoft.com/office/word/2010/wordprocessingCanvas" xmlns:cx="http://schemas.microsoft.com/office/drawing/2014/chartex" xmlns:cx1="http://schemas.microsoft.com/office/drawing/2015/9/8/chartex" xmlns:cx2="http://schemas.microsoft.com/office/drawing/2015/10/21/chartex" xmlns:cx3="http://schemas.microsoft.com/office/drawing/2016/5/9/chartex" xmlns:cx4="http://schemas.microsoft.com/office/drawing/2016/5/10/chartex" xmlns:cx5="http://schemas.microsoft.com/office/drawing/2016/5/11/chartex" xmlns:cx6="http://schemas.microsoft.com/office/drawing/2016/5/12/chartex" xmlns:cx7="http://schemas.microsoft.com/office/drawing/2016/5/13/chartex" xmlns:cx8="http://schemas.microsoft.com/office/drawing/2016/5/14/chartex" xmlns:mc="http://schemas.openxmlformats.org/markup-compatibility/2006" xmlns:aink="http://schemas.microsoft.com/office/drawing/2016/ink" xmlns:am3d="http://schemas.microsoft.com/office/drawing/2017/model3d" xmlns:o="urn:schemas-microsoft-com:office:office" xmlns:r="http://schemas.openxmlformats.org/officeDocument/2006/relationships" xmlns:m="http://schemas.openxmlformats.org/officeDocument/2006/math" xmlns:v="urn:schemas-microsoft-com:vml" xmlns:wp14="http://schemas.microsoft.com/office/word/2010/wordprocessingDrawing" xmlns:wp="http://schemas.openxmlformats.org/drawingml/2006/wordprocessingDrawing" xmlns:w10="urn:schemas-microsoft-com:office:word" xmlns:w="http://schemas.openxmlformats.org/wordprocessingml/2006/main" xmlns:w14="http://schemas.microsoft.com/office/word/2010/wordml" xmlns:w15="http://schemas.microsoft.com/office/word/2012/wordml" xmlns:w16cex="http://schemas.microsoft.com/office/word/2018/wordml/cex" xmlns:w16cid="http://schemas.microsoft.com/office/word/2016/wordml/cid" xmlns:w16="http://schemas.microsoft.com/office/word/2018/wordml" xmlns:w16sdtdh="http://schemas.microsoft.com/office/word/2020/wordml/sdtdatahash" xmlns:w16se="http://schemas.microsoft.com/office/word/2015/wordml/symex" xmlns:wpg="http://schemas.microsoft.com/office/word/2010/wordprocessingGroup" xmlns:wpi="http://schemas.microsoft.com/office/word/2010/wordprocessingInk" xmlns:wne="http://schemas.microsoft.com/office/word/2006/wordml" xmlns:wps="http://schemas.microsoft.com/office/word/2010/wordprocessingShape" mc:Ignorable="w14 w15 w16se w16cid w16 w16cex w16sdtdh wp14">
+<w:numbering xmlns:wpc="http://schemas.microsoft.com/office/word/2010/wordprocessingCanvas" xmlns:cx="http://schemas.microsoft.com/office/drawing/2014/chartex" xmlns:cx1="http://schemas.microsoft.com/office/drawing/2015/9/8/chartex" xmlns:cx2="http://schemas.microsoft.com/office/drawing/2015/10/21/chartex" xmlns:cx3="http://schemas.microsoft.com/office/drawing/2016/5/9/chartex" xmlns:cx4="http://schemas.microsoft.com/office/drawing/2016/5/10/chartex" xmlns:cx5="http://schemas.microsoft.com/office/drawing/2016/5/11/chartex" xmlns:cx6="http://schemas.microsoft.com/office/drawing/2016/5/12/chartex" xmlns:cx7="http://schemas.microsoft.com/office/drawing/2016/5/13/chartex" xmlns:cx8="http://schemas.microsoft.com/office/drawing/2016/5/14/chartex" xmlns:mc="http://schemas.openxmlformats.org/markup-compatibility/2006" xmlns:aink="http://schemas.microsoft.com/office/drawing/2016/ink" xmlns:am3d="http://schemas.microsoft.com/office/drawing/2017/model3d" xmlns:o="urn:schemas-microsoft-com:office:office" xmlns:oel="http://schemas.microsoft.com/office/2019/extlst" xmlns:r="http://schemas.openxmlformats.org/officeDocument/2006/relationships" xmlns:m="http://schemas.openxmlformats.org/officeDocument/2006/math" xmlns:v="urn:schemas-microsoft-com:vml" xmlns:wp14="http://schemas.microsoft.com/office/word/2010/wordprocessingDrawing" xmlns:wp="http://schemas.openxmlformats.org/drawingml/2006/wordprocessingDrawing" xmlns:w10="urn:schemas-microsoft-com:office:word" xmlns:w="http://schemas.openxmlformats.org/wordprocessingml/2006/main" xmlns:w14="http://schemas.microsoft.com/office/word/2010/wordml" xmlns:w15="http://schemas.microsoft.com/office/word/2012/wordml" xmlns:w16cex="http://schemas.microsoft.com/office/word/2018/wordml/cex" xmlns:w16cid="http://schemas.microsoft.com/office/word/2016/wordml/cid" xmlns:w16="http://schemas.microsoft.com/office/word/2018/wordml" xmlns:w16du="http://schemas.microsoft.com/office/word/2023/wordml/word16du" xmlns:w16sdtdh="http://schemas.microsoft.com/office/word/2020/wordml/sdtdatahash" xmlns:w16se="http://schemas.microsoft.com/office/word/2015/wordml/symex" xmlns:wpg="http://schemas.microsoft.com/office/word/2010/wordprocessingGroup" xmlns:wpi="http://schemas.microsoft.com/office/word/2010/wordprocessingInk" xmlns:wne="http://schemas.microsoft.com/office/word/2006/wordml" xmlns:wps="http://schemas.microsoft.com/office/word/2010/wordprocessingShape" mc:Ignorable="w14 w15 w16se w16cid w16 w16cex w16sdtdh wp14">
   <w:abstractNum w:abstractNumId="0" w15:restartNumberingAfterBreak="0">
     <w:nsid w:val="2AF41B17"/>
     <w:multiLevelType w:val="hybridMultilevel"/>
@@ -5808,13 +6324,13 @@
       </w:rPr>
     </w:lvl>
   </w:abstractNum>
-  <w:num w:numId="1">
+  <w:num w:numId="1" w16cid:durableId="2119983384">
     <w:abstractNumId w:val="0"/>
   </w:num>
-  <w:num w:numId="2">
+  <w:num w:numId="2" w16cid:durableId="163018119">
     <w:abstractNumId w:val="2"/>
   </w:num>
-  <w:num w:numId="3">
+  <w:num w:numId="3" w16cid:durableId="1942495044">
     <w:abstractNumId w:val="1"/>
   </w:num>
 </w:numbering>

</xml_diff>

<commit_message>
Reestablecimiento de 1. CRUD
</commit_message>
<xml_diff>
--- a/0. Taller CRUD/2CRUD MVC/CRUD MVC parte 3.docx
+++ b/0. Taller CRUD/2CRUD MVC/CRUD MVC parte 3.docx
@@ -1,6 +1,6 @@
 
 <file path=word/document.xml><?xml version="1.0" encoding="utf-8"?>
-<w:document xmlns:wpc="http://schemas.microsoft.com/office/word/2010/wordprocessingCanvas" xmlns:cx="http://schemas.microsoft.com/office/drawing/2014/chartex" xmlns:cx1="http://schemas.microsoft.com/office/drawing/2015/9/8/chartex" xmlns:cx2="http://schemas.microsoft.com/office/drawing/2015/10/21/chartex" xmlns:cx3="http://schemas.microsoft.com/office/drawing/2016/5/9/chartex" xmlns:cx4="http://schemas.microsoft.com/office/drawing/2016/5/10/chartex" xmlns:cx5="http://schemas.microsoft.com/office/drawing/2016/5/11/chartex" xmlns:cx6="http://schemas.microsoft.com/office/drawing/2016/5/12/chartex" xmlns:cx7="http://schemas.microsoft.com/office/drawing/2016/5/13/chartex" xmlns:cx8="http://schemas.microsoft.com/office/drawing/2016/5/14/chartex" xmlns:mc="http://schemas.openxmlformats.org/markup-compatibility/2006" xmlns:aink="http://schemas.microsoft.com/office/drawing/2016/ink" xmlns:am3d="http://schemas.microsoft.com/office/drawing/2017/model3d" xmlns:o="urn:schemas-microsoft-com:office:office" xmlns:r="http://schemas.openxmlformats.org/officeDocument/2006/relationships" xmlns:m="http://schemas.openxmlformats.org/officeDocument/2006/math" xmlns:v="urn:schemas-microsoft-com:vml" xmlns:wp14="http://schemas.microsoft.com/office/word/2010/wordprocessingDrawing" xmlns:wp="http://schemas.openxmlformats.org/drawingml/2006/wordprocessingDrawing" xmlns:w10="urn:schemas-microsoft-com:office:word" xmlns:w="http://schemas.openxmlformats.org/wordprocessingml/2006/main" xmlns:w14="http://schemas.microsoft.com/office/word/2010/wordml" xmlns:w15="http://schemas.microsoft.com/office/word/2012/wordml" xmlns:w16cex="http://schemas.microsoft.com/office/word/2018/wordml/cex" xmlns:w16cid="http://schemas.microsoft.com/office/word/2016/wordml/cid" xmlns:w16="http://schemas.microsoft.com/office/word/2018/wordml" xmlns:w16sdtdh="http://schemas.microsoft.com/office/word/2020/wordml/sdtdatahash" xmlns:w16se="http://schemas.microsoft.com/office/word/2015/wordml/symex" xmlns:wpg="http://schemas.microsoft.com/office/word/2010/wordprocessingGroup" xmlns:wpi="http://schemas.microsoft.com/office/word/2010/wordprocessingInk" xmlns:wne="http://schemas.microsoft.com/office/word/2006/wordml" xmlns:wps="http://schemas.microsoft.com/office/word/2010/wordprocessingShape" mc:Ignorable="w14 w15 w16se w16cid w16 w16cex w16sdtdh wp14">
+<w:document xmlns:wpc="http://schemas.microsoft.com/office/word/2010/wordprocessingCanvas" xmlns:cx="http://schemas.microsoft.com/office/drawing/2014/chartex" xmlns:cx1="http://schemas.microsoft.com/office/drawing/2015/9/8/chartex" xmlns:cx2="http://schemas.microsoft.com/office/drawing/2015/10/21/chartex" xmlns:cx3="http://schemas.microsoft.com/office/drawing/2016/5/9/chartex" xmlns:cx4="http://schemas.microsoft.com/office/drawing/2016/5/10/chartex" xmlns:cx5="http://schemas.microsoft.com/office/drawing/2016/5/11/chartex" xmlns:cx6="http://schemas.microsoft.com/office/drawing/2016/5/12/chartex" xmlns:cx7="http://schemas.microsoft.com/office/drawing/2016/5/13/chartex" xmlns:cx8="http://schemas.microsoft.com/office/drawing/2016/5/14/chartex" xmlns:mc="http://schemas.openxmlformats.org/markup-compatibility/2006" xmlns:aink="http://schemas.microsoft.com/office/drawing/2016/ink" xmlns:am3d="http://schemas.microsoft.com/office/drawing/2017/model3d" xmlns:o="urn:schemas-microsoft-com:office:office" xmlns:oel="http://schemas.microsoft.com/office/2019/extlst" xmlns:r="http://schemas.openxmlformats.org/officeDocument/2006/relationships" xmlns:m="http://schemas.openxmlformats.org/officeDocument/2006/math" xmlns:v="urn:schemas-microsoft-com:vml" xmlns:wp14="http://schemas.microsoft.com/office/word/2010/wordprocessingDrawing" xmlns:wp="http://schemas.openxmlformats.org/drawingml/2006/wordprocessingDrawing" xmlns:w10="urn:schemas-microsoft-com:office:word" xmlns:w="http://schemas.openxmlformats.org/wordprocessingml/2006/main" xmlns:w14="http://schemas.microsoft.com/office/word/2010/wordml" xmlns:w15="http://schemas.microsoft.com/office/word/2012/wordml" xmlns:w16cex="http://schemas.microsoft.com/office/word/2018/wordml/cex" xmlns:w16cid="http://schemas.microsoft.com/office/word/2016/wordml/cid" xmlns:w16="http://schemas.microsoft.com/office/word/2018/wordml" xmlns:w16du="http://schemas.microsoft.com/office/word/2023/wordml/word16du" xmlns:w16sdtdh="http://schemas.microsoft.com/office/word/2020/wordml/sdtdatahash" xmlns:w16se="http://schemas.microsoft.com/office/word/2015/wordml/symex" xmlns:wpg="http://schemas.microsoft.com/office/word/2010/wordprocessingGroup" xmlns:wpi="http://schemas.microsoft.com/office/word/2010/wordprocessingInk" xmlns:wne="http://schemas.microsoft.com/office/word/2006/wordml" xmlns:wps="http://schemas.microsoft.com/office/word/2010/wordprocessingShape" mc:Ignorable="w14 w15 w16se w16cid w16 w16cex w16sdtdh wp14">
   <w:body>
     <w:p>
       <w:pPr>
@@ -2437,23 +2437,7 @@
                 <w:sz w:val="24"/>
                 <w:szCs w:val="24"/>
               </w:rPr>
-              <w:t xml:space="preserve"> (continuación código paso 1</w:t>
-            </w:r>
-            <w:r>
-              <w:rPr>
-                <w:rFonts w:ascii="Arial" w:hAnsi="Arial" w:cs="Arial"/>
-                <w:sz w:val="24"/>
-                <w:szCs w:val="24"/>
-              </w:rPr>
-              <w:t>3</w:t>
-            </w:r>
-            <w:r>
-              <w:rPr>
-                <w:rFonts w:ascii="Arial" w:hAnsi="Arial" w:cs="Arial"/>
-                <w:sz w:val="24"/>
-                <w:szCs w:val="24"/>
-              </w:rPr>
-              <w:t>)</w:t>
+              <w:t xml:space="preserve"> (continuación código paso 13)</w:t>
             </w:r>
           </w:p>
         </w:tc>
@@ -3013,18 +2997,7 @@
           <w:szCs w:val="24"/>
           <w:lang w:eastAsia="es-ES"/>
         </w:rPr>
-        <w:t xml:space="preserve">es un </w:t>
-      </w:r>
-      <w:r>
-        <w:rPr>
-          <w:rFonts w:ascii="Arial" w:hAnsi="Arial" w:cs="Arial"/>
-          <w:bCs/>
-          <w:noProof/>
-          <w:sz w:val="24"/>
-          <w:szCs w:val="24"/>
-          <w:lang w:eastAsia="es-ES"/>
-        </w:rPr>
-        <w:t>m</w:t>
+        <w:t>es un m</w:t>
       </w:r>
       <w:r>
         <w:rPr>
@@ -3117,23 +3090,7 @@
                 <w:sz w:val="24"/>
                 <w:szCs w:val="24"/>
               </w:rPr>
-              <w:t xml:space="preserve"> (continuación código paso 1</w:t>
-            </w:r>
-            <w:r>
-              <w:rPr>
-                <w:rFonts w:ascii="Arial" w:hAnsi="Arial" w:cs="Arial"/>
-                <w:sz w:val="24"/>
-                <w:szCs w:val="24"/>
-              </w:rPr>
-              <w:t>4</w:t>
-            </w:r>
-            <w:r>
-              <w:rPr>
-                <w:rFonts w:ascii="Arial" w:hAnsi="Arial" w:cs="Arial"/>
-                <w:sz w:val="24"/>
-                <w:szCs w:val="24"/>
-              </w:rPr>
-              <w:t>)</w:t>
+              <w:t xml:space="preserve"> (continuación código paso 14)</w:t>
             </w:r>
           </w:p>
         </w:tc>
@@ -3995,23 +3952,7 @@
                 <w:sz w:val="24"/>
                 <w:szCs w:val="24"/>
               </w:rPr>
-              <w:t xml:space="preserve"> (continuación código paso 1</w:t>
-            </w:r>
-            <w:r>
-              <w:rPr>
-                <w:rFonts w:ascii="Arial" w:hAnsi="Arial" w:cs="Arial"/>
-                <w:sz w:val="24"/>
-                <w:szCs w:val="24"/>
-              </w:rPr>
-              <w:t>5</w:t>
-            </w:r>
-            <w:r>
-              <w:rPr>
-                <w:rFonts w:ascii="Arial" w:hAnsi="Arial" w:cs="Arial"/>
-                <w:sz w:val="24"/>
-                <w:szCs w:val="24"/>
-              </w:rPr>
-              <w:t>)</w:t>
+              <w:t xml:space="preserve"> (continuación código paso 15)</w:t>
             </w:r>
           </w:p>
         </w:tc>
@@ -4655,6 +4596,58 @@
                 <w:lang w:val="es-MX"/>
               </w:rPr>
             </w:pPr>
+            <w:r>
+              <w:rPr>
+                <w:rFonts w:ascii="Arial" w:hAnsi="Arial" w:cs="Arial"/>
+                <w:noProof/>
+                <w:color w:val="000000" w:themeColor="text1"/>
+                <w:sz w:val="24"/>
+                <w:szCs w:val="24"/>
+                <w:lang w:val="es-MX"/>
+              </w:rPr>
+              <w:lastRenderedPageBreak/>
+              <w:drawing>
+                <wp:inline distT="0" distB="0" distL="0" distR="0" wp14:anchorId="0C981A29" wp14:editId="727BA5CB">
+                  <wp:extent cx="5287760" cy="5010150"/>
+                  <wp:effectExtent l="0" t="0" r="8255" b="0"/>
+                  <wp:docPr id="256548718" name="Imagen 1"/>
+                  <wp:cNvGraphicFramePr>
+                    <a:graphicFrameLocks xmlns:a="http://schemas.openxmlformats.org/drawingml/2006/main" noChangeAspect="1"/>
+                  </wp:cNvGraphicFramePr>
+                  <a:graphic xmlns:a="http://schemas.openxmlformats.org/drawingml/2006/main">
+                    <a:graphicData uri="http://schemas.openxmlformats.org/drawingml/2006/picture">
+                      <pic:pic xmlns:pic="http://schemas.openxmlformats.org/drawingml/2006/picture">
+                        <pic:nvPicPr>
+                          <pic:cNvPr id="256548718" name="Imagen 256548718"/>
+                          <pic:cNvPicPr/>
+                        </pic:nvPicPr>
+                        <pic:blipFill>
+                          <a:blip r:embed="rId5">
+                            <a:extLst>
+                              <a:ext uri="{28A0092B-C50C-407E-A947-70E740481C1C}">
+                                <a14:useLocalDpi xmlns:a14="http://schemas.microsoft.com/office/drawing/2010/main" val="0"/>
+                              </a:ext>
+                            </a:extLst>
+                          </a:blip>
+                          <a:stretch>
+                            <a:fillRect/>
+                          </a:stretch>
+                        </pic:blipFill>
+                        <pic:spPr>
+                          <a:xfrm>
+                            <a:off x="0" y="0"/>
+                            <a:ext cx="5292168" cy="5014327"/>
+                          </a:xfrm>
+                          <a:prstGeom prst="rect">
+                            <a:avLst/>
+                          </a:prstGeom>
+                        </pic:spPr>
+                      </pic:pic>
+                    </a:graphicData>
+                  </a:graphic>
+                </wp:inline>
+              </w:drawing>
+            </w:r>
           </w:p>
           <w:p>
             <w:pPr>
@@ -4849,6 +4842,57 @@
                 <w:lang w:val="es-MX"/>
               </w:rPr>
             </w:pPr>
+            <w:r>
+              <w:rPr>
+                <w:rFonts w:ascii="Arial" w:hAnsi="Arial" w:cs="Arial"/>
+                <w:noProof/>
+                <w:color w:val="000000" w:themeColor="text1"/>
+                <w:sz w:val="24"/>
+                <w:szCs w:val="24"/>
+                <w:lang w:val="es-MX"/>
+              </w:rPr>
+              <w:drawing>
+                <wp:inline distT="0" distB="0" distL="0" distR="0" wp14:anchorId="4EE0D177" wp14:editId="74570654">
+                  <wp:extent cx="5340228" cy="1733550"/>
+                  <wp:effectExtent l="0" t="0" r="0" b="0"/>
+                  <wp:docPr id="250073996" name="Imagen 2"/>
+                  <wp:cNvGraphicFramePr>
+                    <a:graphicFrameLocks xmlns:a="http://schemas.openxmlformats.org/drawingml/2006/main" noChangeAspect="1"/>
+                  </wp:cNvGraphicFramePr>
+                  <a:graphic xmlns:a="http://schemas.openxmlformats.org/drawingml/2006/main">
+                    <a:graphicData uri="http://schemas.openxmlformats.org/drawingml/2006/picture">
+                      <pic:pic xmlns:pic="http://schemas.openxmlformats.org/drawingml/2006/picture">
+                        <pic:nvPicPr>
+                          <pic:cNvPr id="250073996" name="Imagen 250073996"/>
+                          <pic:cNvPicPr/>
+                        </pic:nvPicPr>
+                        <pic:blipFill>
+                          <a:blip r:embed="rId6">
+                            <a:extLst>
+                              <a:ext uri="{28A0092B-C50C-407E-A947-70E740481C1C}">
+                                <a14:useLocalDpi xmlns:a14="http://schemas.microsoft.com/office/drawing/2010/main" val="0"/>
+                              </a:ext>
+                            </a:extLst>
+                          </a:blip>
+                          <a:stretch>
+                            <a:fillRect/>
+                          </a:stretch>
+                        </pic:blipFill>
+                        <pic:spPr>
+                          <a:xfrm>
+                            <a:off x="0" y="0"/>
+                            <a:ext cx="5343016" cy="1734455"/>
+                          </a:xfrm>
+                          <a:prstGeom prst="rect">
+                            <a:avLst/>
+                          </a:prstGeom>
+                        </pic:spPr>
+                      </pic:pic>
+                    </a:graphicData>
+                  </a:graphic>
+                </wp:inline>
+              </w:drawing>
+            </w:r>
           </w:p>
           <w:p>
             <w:pPr>
@@ -5007,6 +5051,57 @@
                 <w:lang w:val="es-MX"/>
               </w:rPr>
             </w:pPr>
+            <w:r>
+              <w:rPr>
+                <w:rFonts w:ascii="Arial" w:hAnsi="Arial" w:cs="Arial"/>
+                <w:noProof/>
+                <w:color w:val="000000" w:themeColor="text1"/>
+                <w:sz w:val="24"/>
+                <w:szCs w:val="24"/>
+                <w:lang w:val="es-MX"/>
+              </w:rPr>
+              <w:drawing>
+                <wp:inline distT="0" distB="0" distL="0" distR="0" wp14:anchorId="2C5B20CE" wp14:editId="2855230D">
+                  <wp:extent cx="5124450" cy="2142435"/>
+                  <wp:effectExtent l="0" t="0" r="0" b="0"/>
+                  <wp:docPr id="1223092421" name="Imagen 4"/>
+                  <wp:cNvGraphicFramePr>
+                    <a:graphicFrameLocks xmlns:a="http://schemas.openxmlformats.org/drawingml/2006/main" noChangeAspect="1"/>
+                  </wp:cNvGraphicFramePr>
+                  <a:graphic xmlns:a="http://schemas.openxmlformats.org/drawingml/2006/main">
+                    <a:graphicData uri="http://schemas.openxmlformats.org/drawingml/2006/picture">
+                      <pic:pic xmlns:pic="http://schemas.openxmlformats.org/drawingml/2006/picture">
+                        <pic:nvPicPr>
+                          <pic:cNvPr id="1223092421" name="Imagen 1223092421"/>
+                          <pic:cNvPicPr/>
+                        </pic:nvPicPr>
+                        <pic:blipFill>
+                          <a:blip r:embed="rId7">
+                            <a:extLst>
+                              <a:ext uri="{28A0092B-C50C-407E-A947-70E740481C1C}">
+                                <a14:useLocalDpi xmlns:a14="http://schemas.microsoft.com/office/drawing/2010/main" val="0"/>
+                              </a:ext>
+                            </a:extLst>
+                          </a:blip>
+                          <a:stretch>
+                            <a:fillRect/>
+                          </a:stretch>
+                        </pic:blipFill>
+                        <pic:spPr>
+                          <a:xfrm>
+                            <a:off x="0" y="0"/>
+                            <a:ext cx="5133893" cy="2146383"/>
+                          </a:xfrm>
+                          <a:prstGeom prst="rect">
+                            <a:avLst/>
+                          </a:prstGeom>
+                        </pic:spPr>
+                      </pic:pic>
+                    </a:graphicData>
+                  </a:graphic>
+                </wp:inline>
+              </w:drawing>
+            </w:r>
           </w:p>
         </w:tc>
       </w:tr>
@@ -5084,6 +5179,57 @@
                 <w:lang w:val="es-MX"/>
               </w:rPr>
             </w:pPr>
+            <w:r>
+              <w:rPr>
+                <w:rFonts w:ascii="Arial" w:hAnsi="Arial" w:cs="Arial"/>
+                <w:noProof/>
+                <w:color w:val="000000" w:themeColor="text1"/>
+                <w:sz w:val="24"/>
+                <w:szCs w:val="24"/>
+                <w:lang w:val="es-MX"/>
+              </w:rPr>
+              <w:drawing>
+                <wp:inline distT="0" distB="0" distL="0" distR="0" wp14:anchorId="32A3A7CB" wp14:editId="17A7DD93">
+                  <wp:extent cx="5124450" cy="2142435"/>
+                  <wp:effectExtent l="0" t="0" r="0" b="0"/>
+                  <wp:docPr id="1424893226" name="Imagen 5"/>
+                  <wp:cNvGraphicFramePr>
+                    <a:graphicFrameLocks xmlns:a="http://schemas.openxmlformats.org/drawingml/2006/main" noChangeAspect="1"/>
+                  </wp:cNvGraphicFramePr>
+                  <a:graphic xmlns:a="http://schemas.openxmlformats.org/drawingml/2006/main">
+                    <a:graphicData uri="http://schemas.openxmlformats.org/drawingml/2006/picture">
+                      <pic:pic xmlns:pic="http://schemas.openxmlformats.org/drawingml/2006/picture">
+                        <pic:nvPicPr>
+                          <pic:cNvPr id="1424893226" name="Imagen 1424893226"/>
+                          <pic:cNvPicPr/>
+                        </pic:nvPicPr>
+                        <pic:blipFill>
+                          <a:blip r:embed="rId8">
+                            <a:extLst>
+                              <a:ext uri="{28A0092B-C50C-407E-A947-70E740481C1C}">
+                                <a14:useLocalDpi xmlns:a14="http://schemas.microsoft.com/office/drawing/2010/main" val="0"/>
+                              </a:ext>
+                            </a:extLst>
+                          </a:blip>
+                          <a:stretch>
+                            <a:fillRect/>
+                          </a:stretch>
+                        </pic:blipFill>
+                        <pic:spPr>
+                          <a:xfrm>
+                            <a:off x="0" y="0"/>
+                            <a:ext cx="5129570" cy="2144576"/>
+                          </a:xfrm>
+                          <a:prstGeom prst="rect">
+                            <a:avLst/>
+                          </a:prstGeom>
+                        </pic:spPr>
+                      </pic:pic>
+                    </a:graphicData>
+                  </a:graphic>
+                </wp:inline>
+              </w:drawing>
+            </w:r>
           </w:p>
         </w:tc>
       </w:tr>
@@ -5174,6 +5320,57 @@
                 <w:lang w:val="es-MX"/>
               </w:rPr>
             </w:pPr>
+            <w:r>
+              <w:rPr>
+                <w:rFonts w:ascii="Arial" w:hAnsi="Arial" w:cs="Arial"/>
+                <w:noProof/>
+                <w:color w:val="000000" w:themeColor="text1"/>
+                <w:sz w:val="24"/>
+                <w:szCs w:val="24"/>
+                <w:lang w:val="es-MX"/>
+              </w:rPr>
+              <w:drawing>
+                <wp:inline distT="0" distB="0" distL="0" distR="0" wp14:anchorId="467E8B8C" wp14:editId="1FFC52A7">
+                  <wp:extent cx="5145919" cy="1485900"/>
+                  <wp:effectExtent l="0" t="0" r="0" b="0"/>
+                  <wp:docPr id="1810565899" name="Imagen 6"/>
+                  <wp:cNvGraphicFramePr>
+                    <a:graphicFrameLocks xmlns:a="http://schemas.openxmlformats.org/drawingml/2006/main" noChangeAspect="1"/>
+                  </wp:cNvGraphicFramePr>
+                  <a:graphic xmlns:a="http://schemas.openxmlformats.org/drawingml/2006/main">
+                    <a:graphicData uri="http://schemas.openxmlformats.org/drawingml/2006/picture">
+                      <pic:pic xmlns:pic="http://schemas.openxmlformats.org/drawingml/2006/picture">
+                        <pic:nvPicPr>
+                          <pic:cNvPr id="1810565899" name="Imagen 1810565899"/>
+                          <pic:cNvPicPr/>
+                        </pic:nvPicPr>
+                        <pic:blipFill>
+                          <a:blip r:embed="rId9">
+                            <a:extLst>
+                              <a:ext uri="{28A0092B-C50C-407E-A947-70E740481C1C}">
+                                <a14:useLocalDpi xmlns:a14="http://schemas.microsoft.com/office/drawing/2010/main" val="0"/>
+                              </a:ext>
+                            </a:extLst>
+                          </a:blip>
+                          <a:stretch>
+                            <a:fillRect/>
+                          </a:stretch>
+                        </pic:blipFill>
+                        <pic:spPr>
+                          <a:xfrm>
+                            <a:off x="0" y="0"/>
+                            <a:ext cx="5153017" cy="1487949"/>
+                          </a:xfrm>
+                          <a:prstGeom prst="rect">
+                            <a:avLst/>
+                          </a:prstGeom>
+                        </pic:spPr>
+                      </pic:pic>
+                    </a:graphicData>
+                  </a:graphic>
+                </wp:inline>
+              </w:drawing>
+            </w:r>
           </w:p>
         </w:tc>
       </w:tr>
@@ -5290,78 +5487,19 @@
           <w:szCs w:val="24"/>
         </w:rPr>
       </w:pPr>
+      <w:r>
+        <w:rPr>
+          <w:rFonts w:ascii="Arial" w:hAnsi="Arial" w:cs="Arial"/>
+          <w:sz w:val="24"/>
+          <w:szCs w:val="24"/>
+        </w:rPr>
+        <w:t xml:space="preserve">R/ Esta clase de PHP contiene todos los métodos que tendrá proveedor. </w:t>
+      </w:r>
     </w:p>
     <w:p>
       <w:pPr>
         <w:pStyle w:val="Prrafodelista"/>
-        <w:numPr>
-          <w:ilvl w:val="0"/>
-          <w:numId w:val="1"/>
-        </w:numPr>
-        <w:spacing w:after="0" w:line="240" w:lineRule="auto"/>
-        <w:jc w:val="both"/>
-        <w:rPr>
-          <w:rFonts w:ascii="Arial" w:hAnsi="Arial" w:cs="Arial"/>
-          <w:sz w:val="24"/>
-          <w:szCs w:val="24"/>
-        </w:rPr>
-      </w:pPr>
-      <w:r>
-        <w:rPr>
-          <w:rFonts w:ascii="Arial" w:hAnsi="Arial" w:cs="Arial"/>
-          <w:sz w:val="24"/>
-          <w:szCs w:val="24"/>
-        </w:rPr>
-        <w:t xml:space="preserve">¿para que se usa </w:t>
-      </w:r>
-      <w:proofErr w:type="spellStart"/>
-      <w:proofErr w:type="gramStart"/>
-      <w:r>
-        <w:rPr>
-          <w:rFonts w:ascii="Arial" w:hAnsi="Arial" w:cs="Arial"/>
-          <w:sz w:val="24"/>
-          <w:szCs w:val="24"/>
-        </w:rPr>
-        <w:t>header</w:t>
-      </w:r>
-      <w:proofErr w:type="spellEnd"/>
-      <w:r>
-        <w:rPr>
-          <w:rFonts w:ascii="Arial" w:hAnsi="Arial" w:cs="Arial"/>
-          <w:sz w:val="24"/>
-          <w:szCs w:val="24"/>
-        </w:rPr>
-        <w:t>(</w:t>
-      </w:r>
-      <w:proofErr w:type="gramEnd"/>
-      <w:r>
-        <w:rPr>
-          <w:rFonts w:ascii="Arial" w:hAnsi="Arial" w:cs="Arial"/>
-          <w:sz w:val="24"/>
-          <w:szCs w:val="24"/>
-        </w:rPr>
-        <w:t>)</w:t>
-      </w:r>
-      <w:r>
-        <w:rPr>
-          <w:rFonts w:ascii="Arial" w:hAnsi="Arial" w:cs="Arial"/>
-          <w:sz w:val="24"/>
-          <w:szCs w:val="24"/>
-        </w:rPr>
-        <w:t>?</w:t>
-      </w:r>
-      <w:r>
-        <w:rPr>
-          <w:rFonts w:ascii="Arial" w:hAnsi="Arial" w:cs="Arial"/>
-          <w:sz w:val="24"/>
-          <w:szCs w:val="24"/>
-        </w:rPr>
-        <w:t xml:space="preserve"> Explica en un párrafo de 57 palabras. </w:t>
-      </w:r>
-    </w:p>
-    <w:p>
-      <w:pPr>
-        <w:pStyle w:val="Prrafodelista"/>
+        <w:ind w:left="360"/>
         <w:rPr>
           <w:rFonts w:ascii="Arial" w:hAnsi="Arial" w:cs="Arial"/>
           <w:sz w:val="24"/>
@@ -5390,6 +5528,234 @@
           <w:sz w:val="24"/>
           <w:szCs w:val="24"/>
         </w:rPr>
+        <w:lastRenderedPageBreak/>
+        <w:t xml:space="preserve">¿para que se usa </w:t>
+      </w:r>
+      <w:proofErr w:type="spellStart"/>
+      <w:proofErr w:type="gramStart"/>
+      <w:r>
+        <w:rPr>
+          <w:rFonts w:ascii="Arial" w:hAnsi="Arial" w:cs="Arial"/>
+          <w:sz w:val="24"/>
+          <w:szCs w:val="24"/>
+        </w:rPr>
+        <w:t>header</w:t>
+      </w:r>
+      <w:proofErr w:type="spellEnd"/>
+      <w:r>
+        <w:rPr>
+          <w:rFonts w:ascii="Arial" w:hAnsi="Arial" w:cs="Arial"/>
+          <w:sz w:val="24"/>
+          <w:szCs w:val="24"/>
+        </w:rPr>
+        <w:t>(</w:t>
+      </w:r>
+      <w:proofErr w:type="gramEnd"/>
+      <w:r>
+        <w:rPr>
+          <w:rFonts w:ascii="Arial" w:hAnsi="Arial" w:cs="Arial"/>
+          <w:sz w:val="24"/>
+          <w:szCs w:val="24"/>
+        </w:rPr>
+        <w:t>)</w:t>
+      </w:r>
+      <w:r>
+        <w:rPr>
+          <w:rFonts w:ascii="Arial" w:hAnsi="Arial" w:cs="Arial"/>
+          <w:sz w:val="24"/>
+          <w:szCs w:val="24"/>
+        </w:rPr>
+        <w:t>?</w:t>
+      </w:r>
+      <w:r>
+        <w:rPr>
+          <w:rFonts w:ascii="Arial" w:hAnsi="Arial" w:cs="Arial"/>
+          <w:sz w:val="24"/>
+          <w:szCs w:val="24"/>
+        </w:rPr>
+        <w:t xml:space="preserve"> Explica en un párrafo de 57 palabras. </w:t>
+      </w:r>
+    </w:p>
+    <w:p>
+      <w:pPr>
+        <w:pStyle w:val="Prrafodelista"/>
+        <w:spacing w:after="0" w:line="240" w:lineRule="auto"/>
+        <w:ind w:left="360"/>
+        <w:jc w:val="both"/>
+        <w:rPr>
+          <w:rFonts w:ascii="Arial" w:hAnsi="Arial" w:cs="Arial"/>
+          <w:sz w:val="24"/>
+          <w:szCs w:val="24"/>
+        </w:rPr>
+      </w:pPr>
+      <w:r>
+        <w:rPr>
+          <w:rFonts w:ascii="Arial" w:hAnsi="Arial" w:cs="Arial"/>
+          <w:sz w:val="24"/>
+          <w:szCs w:val="24"/>
+        </w:rPr>
+        <w:t xml:space="preserve">R/ Redirecciona al archivo </w:t>
+      </w:r>
+      <w:proofErr w:type="spellStart"/>
+      <w:r>
+        <w:rPr>
+          <w:rFonts w:ascii="Arial" w:hAnsi="Arial" w:cs="Arial"/>
+          <w:sz w:val="24"/>
+          <w:szCs w:val="24"/>
+        </w:rPr>
+        <w:t>quye</w:t>
+      </w:r>
+      <w:proofErr w:type="spellEnd"/>
+      <w:r>
+        <w:rPr>
+          <w:rFonts w:ascii="Arial" w:hAnsi="Arial" w:cs="Arial"/>
+          <w:sz w:val="24"/>
+          <w:szCs w:val="24"/>
+        </w:rPr>
+        <w:t xml:space="preserve"> el indiquemos. </w:t>
+      </w:r>
+      <w:proofErr w:type="spellStart"/>
+      <w:r>
+        <w:rPr>
+          <w:rFonts w:ascii="Arial" w:hAnsi="Arial" w:cs="Arial"/>
+          <w:sz w:val="24"/>
+          <w:szCs w:val="24"/>
+        </w:rPr>
+        <w:t>Ej</w:t>
+      </w:r>
+      <w:proofErr w:type="spellEnd"/>
+      <w:r>
+        <w:rPr>
+          <w:rFonts w:ascii="Arial" w:hAnsi="Arial" w:cs="Arial"/>
+          <w:sz w:val="24"/>
+          <w:szCs w:val="24"/>
+        </w:rPr>
+        <w:t xml:space="preserve">: tenemos </w:t>
+      </w:r>
+      <w:proofErr w:type="spellStart"/>
+      <w:proofErr w:type="gramStart"/>
+      <w:r>
+        <w:rPr>
+          <w:rFonts w:ascii="Arial" w:hAnsi="Arial" w:cs="Arial"/>
+          <w:sz w:val="24"/>
+          <w:szCs w:val="24"/>
+        </w:rPr>
+        <w:t>header</w:t>
+      </w:r>
+      <w:proofErr w:type="spellEnd"/>
+      <w:r>
+        <w:rPr>
+          <w:rFonts w:ascii="Arial" w:hAnsi="Arial" w:cs="Arial"/>
+          <w:sz w:val="24"/>
+          <w:szCs w:val="24"/>
+        </w:rPr>
+        <w:t>(</w:t>
+      </w:r>
+      <w:proofErr w:type="gramEnd"/>
+      <w:r>
+        <w:rPr>
+          <w:rFonts w:ascii="Arial" w:hAnsi="Arial" w:cs="Arial"/>
+          <w:sz w:val="24"/>
+          <w:szCs w:val="24"/>
+        </w:rPr>
+        <w:t>‘</w:t>
+      </w:r>
+      <w:proofErr w:type="spellStart"/>
+      <w:r>
+        <w:rPr>
+          <w:rFonts w:ascii="Arial" w:hAnsi="Arial" w:cs="Arial"/>
+          <w:sz w:val="24"/>
+          <w:szCs w:val="24"/>
+        </w:rPr>
+        <w:t>Location</w:t>
+      </w:r>
+      <w:proofErr w:type="spellEnd"/>
+      <w:r>
+        <w:rPr>
+          <w:rFonts w:ascii="Arial" w:hAnsi="Arial" w:cs="Arial"/>
+          <w:sz w:val="24"/>
+          <w:szCs w:val="24"/>
+        </w:rPr>
+        <w:t xml:space="preserve">: </w:t>
+      </w:r>
+      <w:proofErr w:type="spellStart"/>
+      <w:r>
+        <w:rPr>
+          <w:rFonts w:ascii="Arial" w:hAnsi="Arial" w:cs="Arial"/>
+          <w:sz w:val="24"/>
+          <w:szCs w:val="24"/>
+        </w:rPr>
+        <w:t>perfil.php</w:t>
+      </w:r>
+      <w:proofErr w:type="spellEnd"/>
+      <w:r>
+        <w:rPr>
+          <w:rFonts w:ascii="Arial" w:hAnsi="Arial" w:cs="Arial"/>
+          <w:sz w:val="24"/>
+          <w:szCs w:val="24"/>
+        </w:rPr>
+        <w:t xml:space="preserve">’); </w:t>
+      </w:r>
+      <w:proofErr w:type="spellStart"/>
+      <w:r>
+        <w:rPr>
+          <w:rFonts w:ascii="Arial" w:hAnsi="Arial" w:cs="Arial"/>
+          <w:sz w:val="24"/>
+          <w:szCs w:val="24"/>
+        </w:rPr>
+        <w:t>Alli</w:t>
+      </w:r>
+      <w:proofErr w:type="spellEnd"/>
+      <w:r>
+        <w:rPr>
+          <w:rFonts w:ascii="Arial" w:hAnsi="Arial" w:cs="Arial"/>
+          <w:sz w:val="24"/>
+          <w:szCs w:val="24"/>
+        </w:rPr>
+        <w:t xml:space="preserve"> nos esta redirigiendo al contenido de </w:t>
+      </w:r>
+      <w:proofErr w:type="spellStart"/>
+      <w:r>
+        <w:rPr>
+          <w:rFonts w:ascii="Arial" w:hAnsi="Arial" w:cs="Arial"/>
+          <w:sz w:val="24"/>
+          <w:szCs w:val="24"/>
+        </w:rPr>
+        <w:t>perfil.php</w:t>
+      </w:r>
+      <w:proofErr w:type="spellEnd"/>
+    </w:p>
+    <w:p>
+      <w:pPr>
+        <w:pStyle w:val="Prrafodelista"/>
+        <w:rPr>
+          <w:rFonts w:ascii="Arial" w:hAnsi="Arial" w:cs="Arial"/>
+          <w:sz w:val="24"/>
+          <w:szCs w:val="24"/>
+        </w:rPr>
+      </w:pPr>
+    </w:p>
+    <w:p>
+      <w:pPr>
+        <w:pStyle w:val="Prrafodelista"/>
+        <w:numPr>
+          <w:ilvl w:val="0"/>
+          <w:numId w:val="1"/>
+        </w:numPr>
+        <w:spacing w:after="0" w:line="240" w:lineRule="auto"/>
+        <w:jc w:val="both"/>
+        <w:rPr>
+          <w:rFonts w:ascii="Arial" w:hAnsi="Arial" w:cs="Arial"/>
+          <w:sz w:val="24"/>
+          <w:szCs w:val="24"/>
+        </w:rPr>
+      </w:pPr>
+      <w:r>
+        <w:rPr>
+          <w:rFonts w:ascii="Arial" w:hAnsi="Arial" w:cs="Arial"/>
+          <w:sz w:val="24"/>
+          <w:szCs w:val="24"/>
+        </w:rPr>
         <w:t xml:space="preserve">¿Qué es el </w:t>
       </w:r>
       <w:proofErr w:type="spellStart"/>
@@ -5481,6 +5847,156 @@
           <w:szCs w:val="24"/>
         </w:rPr>
         <w:t xml:space="preserve"> mismo. </w:t>
+      </w:r>
+    </w:p>
+    <w:p>
+      <w:pPr>
+        <w:pStyle w:val="Prrafodelista"/>
+        <w:spacing w:after="0" w:line="240" w:lineRule="auto"/>
+        <w:ind w:left="360"/>
+        <w:jc w:val="both"/>
+        <w:rPr>
+          <w:rFonts w:ascii="Arial" w:hAnsi="Arial" w:cs="Arial"/>
+          <w:sz w:val="24"/>
+          <w:szCs w:val="24"/>
+        </w:rPr>
+      </w:pPr>
+    </w:p>
+    <w:p>
+      <w:pPr>
+        <w:pStyle w:val="Prrafodelista"/>
+        <w:spacing w:after="0" w:line="240" w:lineRule="auto"/>
+        <w:ind w:left="360"/>
+        <w:jc w:val="both"/>
+        <w:rPr>
+          <w:rFonts w:ascii="Arial" w:hAnsi="Arial" w:cs="Arial"/>
+          <w:sz w:val="24"/>
+          <w:szCs w:val="24"/>
+        </w:rPr>
+      </w:pPr>
+      <w:r>
+        <w:rPr>
+          <w:rFonts w:ascii="Arial" w:hAnsi="Arial" w:cs="Arial"/>
+          <w:sz w:val="24"/>
+          <w:szCs w:val="24"/>
+        </w:rPr>
+        <w:t>R/</w:t>
+      </w:r>
+      <w:r>
+        <w:rPr>
+          <w:rFonts w:ascii="Arial" w:hAnsi="Arial" w:cs="Arial"/>
+          <w:sz w:val="24"/>
+          <w:szCs w:val="24"/>
+        </w:rPr>
+        <w:t xml:space="preserve">En términos simples, </w:t>
+      </w:r>
+      <w:proofErr w:type="spellStart"/>
+      <w:r>
+        <w:rPr>
+          <w:rFonts w:ascii="Arial" w:hAnsi="Arial" w:cs="Arial"/>
+          <w:sz w:val="24"/>
+          <w:szCs w:val="24"/>
+        </w:rPr>
+        <w:t>Composer</w:t>
+      </w:r>
+      <w:proofErr w:type="spellEnd"/>
+      <w:r>
+        <w:rPr>
+          <w:rFonts w:ascii="Arial" w:hAnsi="Arial" w:cs="Arial"/>
+          <w:sz w:val="24"/>
+          <w:szCs w:val="24"/>
+        </w:rPr>
+        <w:t xml:space="preserve"> es una herramienta que permite a los desarrolladores de PHP descargar y administrar fácilmente las bibliotecas de código PHP de terceros que necesitan para sus proyectos.</w:t>
+      </w:r>
+    </w:p>
+    <w:p>
+      <w:pPr>
+        <w:pStyle w:val="Prrafodelista"/>
+        <w:spacing w:after="0" w:line="240" w:lineRule="auto"/>
+        <w:ind w:left="360"/>
+        <w:jc w:val="both"/>
+        <w:rPr>
+          <w:rFonts w:ascii="Arial" w:hAnsi="Arial" w:cs="Arial"/>
+          <w:sz w:val="24"/>
+          <w:szCs w:val="24"/>
+        </w:rPr>
+      </w:pPr>
+    </w:p>
+    <w:p>
+      <w:pPr>
+        <w:pStyle w:val="Prrafodelista"/>
+        <w:spacing w:after="0" w:line="240" w:lineRule="auto"/>
+        <w:ind w:left="360"/>
+        <w:jc w:val="both"/>
+        <w:rPr>
+          <w:rFonts w:ascii="Arial" w:hAnsi="Arial" w:cs="Arial"/>
+          <w:sz w:val="24"/>
+          <w:szCs w:val="24"/>
+        </w:rPr>
+      </w:pPr>
+      <w:r>
+        <w:rPr>
+          <w:rFonts w:ascii="Arial" w:hAnsi="Arial" w:cs="Arial"/>
+          <w:sz w:val="24"/>
+          <w:szCs w:val="24"/>
+        </w:rPr>
+        <w:t xml:space="preserve">En lugar de descargar manualmente cada biblioteca y mantenerlas actualizadas, </w:t>
+      </w:r>
+      <w:proofErr w:type="spellStart"/>
+      <w:r>
+        <w:rPr>
+          <w:rFonts w:ascii="Arial" w:hAnsi="Arial" w:cs="Arial"/>
+          <w:sz w:val="24"/>
+          <w:szCs w:val="24"/>
+        </w:rPr>
+        <w:t>Composer</w:t>
+      </w:r>
+      <w:proofErr w:type="spellEnd"/>
+      <w:r>
+        <w:rPr>
+          <w:rFonts w:ascii="Arial" w:hAnsi="Arial" w:cs="Arial"/>
+          <w:sz w:val="24"/>
+          <w:szCs w:val="24"/>
+        </w:rPr>
+        <w:t xml:space="preserve"> automatiza el proceso de gestión de dependencias, lo que ahorra tiempo y reduce el riesgo de errores. </w:t>
+      </w:r>
+      <w:proofErr w:type="spellStart"/>
+      <w:r>
+        <w:rPr>
+          <w:rFonts w:ascii="Arial" w:hAnsi="Arial" w:cs="Arial"/>
+          <w:sz w:val="24"/>
+          <w:szCs w:val="24"/>
+        </w:rPr>
+        <w:t>Composer</w:t>
+      </w:r>
+      <w:proofErr w:type="spellEnd"/>
+      <w:r>
+        <w:rPr>
+          <w:rFonts w:ascii="Arial" w:hAnsi="Arial" w:cs="Arial"/>
+          <w:sz w:val="24"/>
+          <w:szCs w:val="24"/>
+        </w:rPr>
+        <w:t xml:space="preserve"> utiliza un archivo llamado "</w:t>
+      </w:r>
+      <w:proofErr w:type="spellStart"/>
+      <w:proofErr w:type="gramStart"/>
+      <w:r>
+        <w:rPr>
+          <w:rFonts w:ascii="Arial" w:hAnsi="Arial" w:cs="Arial"/>
+          <w:sz w:val="24"/>
+          <w:szCs w:val="24"/>
+        </w:rPr>
+        <w:t>composer.json</w:t>
+      </w:r>
+      <w:proofErr w:type="spellEnd"/>
+      <w:proofErr w:type="gramEnd"/>
+      <w:r>
+        <w:rPr>
+          <w:rFonts w:ascii="Arial" w:hAnsi="Arial" w:cs="Arial"/>
+          <w:sz w:val="24"/>
+          <w:szCs w:val="24"/>
+        </w:rPr>
+        <w:t>" para definir las bibliotecas que se necesitan y sus versiones específicas.</w:t>
       </w:r>
     </w:p>
     <w:p/>
@@ -5495,7 +6011,7 @@
 </file>
 
 <file path=word/numbering.xml><?xml version="1.0" encoding="utf-8"?>
-<w:numbering xmlns:wpc="http://schemas.microsoft.com/office/word/2010/wordprocessingCanvas" xmlns:cx="http://schemas.microsoft.com/office/drawing/2014/chartex" xmlns:cx1="http://schemas.microsoft.com/office/drawing/2015/9/8/chartex" xmlns:cx2="http://schemas.microsoft.com/office/drawing/2015/10/21/chartex" xmlns:cx3="http://schemas.microsoft.com/office/drawing/2016/5/9/chartex" xmlns:cx4="http://schemas.microsoft.com/office/drawing/2016/5/10/chartex" xmlns:cx5="http://schemas.microsoft.com/office/drawing/2016/5/11/chartex" xmlns:cx6="http://schemas.microsoft.com/office/drawing/2016/5/12/chartex" xmlns:cx7="http://schemas.microsoft.com/office/drawing/2016/5/13/chartex" xmlns:cx8="http://schemas.microsoft.com/office/drawing/2016/5/14/chartex" xmlns:mc="http://schemas.openxmlformats.org/markup-compatibility/2006" xmlns:aink="http://schemas.microsoft.com/office/drawing/2016/ink" xmlns:am3d="http://schemas.microsoft.com/office/drawing/2017/model3d" xmlns:o="urn:schemas-microsoft-com:office:office" xmlns:r="http://schemas.openxmlformats.org/officeDocument/2006/relationships" xmlns:m="http://schemas.openxmlformats.org/officeDocument/2006/math" xmlns:v="urn:schemas-microsoft-com:vml" xmlns:wp14="http://schemas.microsoft.com/office/word/2010/wordprocessingDrawing" xmlns:wp="http://schemas.openxmlformats.org/drawingml/2006/wordprocessingDrawing" xmlns:w10="urn:schemas-microsoft-com:office:word" xmlns:w="http://schemas.openxmlformats.org/wordprocessingml/2006/main" xmlns:w14="http://schemas.microsoft.com/office/word/2010/wordml" xmlns:w15="http://schemas.microsoft.com/office/word/2012/wordml" xmlns:w16cex="http://schemas.microsoft.com/office/word/2018/wordml/cex" xmlns:w16cid="http://schemas.microsoft.com/office/word/2016/wordml/cid" xmlns:w16="http://schemas.microsoft.com/office/word/2018/wordml" xmlns:w16sdtdh="http://schemas.microsoft.com/office/word/2020/wordml/sdtdatahash" xmlns:w16se="http://schemas.microsoft.com/office/word/2015/wordml/symex" xmlns:wpg="http://schemas.microsoft.com/office/word/2010/wordprocessingGroup" xmlns:wpi="http://schemas.microsoft.com/office/word/2010/wordprocessingInk" xmlns:wne="http://schemas.microsoft.com/office/word/2006/wordml" xmlns:wps="http://schemas.microsoft.com/office/word/2010/wordprocessingShape" mc:Ignorable="w14 w15 w16se w16cid w16 w16cex w16sdtdh wp14">
+<w:numbering xmlns:wpc="http://schemas.microsoft.com/office/word/2010/wordprocessingCanvas" xmlns:cx="http://schemas.microsoft.com/office/drawing/2014/chartex" xmlns:cx1="http://schemas.microsoft.com/office/drawing/2015/9/8/chartex" xmlns:cx2="http://schemas.microsoft.com/office/drawing/2015/10/21/chartex" xmlns:cx3="http://schemas.microsoft.com/office/drawing/2016/5/9/chartex" xmlns:cx4="http://schemas.microsoft.com/office/drawing/2016/5/10/chartex" xmlns:cx5="http://schemas.microsoft.com/office/drawing/2016/5/11/chartex" xmlns:cx6="http://schemas.microsoft.com/office/drawing/2016/5/12/chartex" xmlns:cx7="http://schemas.microsoft.com/office/drawing/2016/5/13/chartex" xmlns:cx8="http://schemas.microsoft.com/office/drawing/2016/5/14/chartex" xmlns:mc="http://schemas.openxmlformats.org/markup-compatibility/2006" xmlns:aink="http://schemas.microsoft.com/office/drawing/2016/ink" xmlns:am3d="http://schemas.microsoft.com/office/drawing/2017/model3d" xmlns:o="urn:schemas-microsoft-com:office:office" xmlns:oel="http://schemas.microsoft.com/office/2019/extlst" xmlns:r="http://schemas.openxmlformats.org/officeDocument/2006/relationships" xmlns:m="http://schemas.openxmlformats.org/officeDocument/2006/math" xmlns:v="urn:schemas-microsoft-com:vml" xmlns:wp14="http://schemas.microsoft.com/office/word/2010/wordprocessingDrawing" xmlns:wp="http://schemas.openxmlformats.org/drawingml/2006/wordprocessingDrawing" xmlns:w10="urn:schemas-microsoft-com:office:word" xmlns:w="http://schemas.openxmlformats.org/wordprocessingml/2006/main" xmlns:w14="http://schemas.microsoft.com/office/word/2010/wordml" xmlns:w15="http://schemas.microsoft.com/office/word/2012/wordml" xmlns:w16cex="http://schemas.microsoft.com/office/word/2018/wordml/cex" xmlns:w16cid="http://schemas.microsoft.com/office/word/2016/wordml/cid" xmlns:w16="http://schemas.microsoft.com/office/word/2018/wordml" xmlns:w16du="http://schemas.microsoft.com/office/word/2023/wordml/word16du" xmlns:w16sdtdh="http://schemas.microsoft.com/office/word/2020/wordml/sdtdatahash" xmlns:w16se="http://schemas.microsoft.com/office/word/2015/wordml/symex" xmlns:wpg="http://schemas.microsoft.com/office/word/2010/wordprocessingGroup" xmlns:wpi="http://schemas.microsoft.com/office/word/2010/wordprocessingInk" xmlns:wne="http://schemas.microsoft.com/office/word/2006/wordml" xmlns:wps="http://schemas.microsoft.com/office/word/2010/wordprocessingShape" mc:Ignorable="w14 w15 w16se w16cid w16 w16cex w16sdtdh wp14">
   <w:abstractNum w:abstractNumId="0" w15:restartNumberingAfterBreak="0">
     <w:nsid w:val="2AF41B17"/>
     <w:multiLevelType w:val="hybridMultilevel"/>
@@ -5808,13 +6324,13 @@
       </w:rPr>
     </w:lvl>
   </w:abstractNum>
-  <w:num w:numId="1">
+  <w:num w:numId="1" w16cid:durableId="2119983384">
     <w:abstractNumId w:val="0"/>
   </w:num>
-  <w:num w:numId="2">
+  <w:num w:numId="2" w16cid:durableId="163018119">
     <w:abstractNumId w:val="2"/>
   </w:num>
-  <w:num w:numId="3">
+  <w:num w:numId="3" w16cid:durableId="1942495044">
     <w:abstractNumId w:val="1"/>
   </w:num>
 </w:numbering>

</xml_diff>